<commit_message>
am mai scris cate ceva
</commit_message>
<xml_diff>
--- a/LICENTA.docx
+++ b/LICENTA.docx
@@ -1,8 +1,11 @@
 
 <file path=word/document.xml><?xml version="1.0" encoding="utf-8"?>
-<w:document xmlns:wpc="http://schemas.microsoft.com/office/word/2010/wordprocessingCanvas" xmlns:mc="http://schemas.openxmlformats.org/markup-compatibility/2006" xmlns:o="urn:schemas-microsoft-com:office:office" xmlns:r="http://schemas.openxmlformats.org/officeDocument/2006/relationships" xmlns:m="http://schemas.openxmlformats.org/officeDocument/2006/math" xmlns:v="urn:schemas-microsoft-com:vml" xmlns:wp14="http://schemas.microsoft.com/office/word/2010/wordprocessingDrawing" xmlns:wp="http://schemas.openxmlformats.org/drawingml/2006/wordprocessingDrawing" xmlns:w10="urn:schemas-microsoft-com:office:word" xmlns:w="http://schemas.openxmlformats.org/wordprocessingml/2006/main" xmlns:w14="http://schemas.microsoft.com/office/word/2010/wordml" xmlns:w15="http://schemas.microsoft.com/office/word/2012/wordml" xmlns:wpg="http://schemas.microsoft.com/office/word/2010/wordprocessingGroup" xmlns:wpi="http://schemas.microsoft.com/office/word/2010/wordprocessingInk" xmlns:wne="http://schemas.microsoft.com/office/word/2006/wordml" xmlns:wps="http://schemas.microsoft.com/office/word/2010/wordprocessingShape" mc:Ignorable="w14 w15 wp14">
+<w:document xmlns:wpc="http://schemas.microsoft.com/office/word/2010/wordprocessingCanvas" xmlns:cx="http://schemas.microsoft.com/office/drawing/2014/chartex" xmlns:cx1="http://schemas.microsoft.com/office/drawing/2015/9/8/chartex" xmlns:cx2="http://schemas.microsoft.com/office/drawing/2015/10/21/chartex" xmlns:cx3="http://schemas.microsoft.com/office/drawing/2016/5/9/chartex" xmlns:cx4="http://schemas.microsoft.com/office/drawing/2016/5/10/chartex" xmlns:cx5="http://schemas.microsoft.com/office/drawing/2016/5/11/chartex" xmlns:cx6="http://schemas.microsoft.com/office/drawing/2016/5/12/chartex" xmlns:cx7="http://schemas.microsoft.com/office/drawing/2016/5/13/chartex" xmlns:cx8="http://schemas.microsoft.com/office/drawing/2016/5/14/chartex" xmlns:mc="http://schemas.openxmlformats.org/markup-compatibility/2006" xmlns:aink="http://schemas.microsoft.com/office/drawing/2016/ink" xmlns:am3d="http://schemas.microsoft.com/office/drawing/2017/model3d" xmlns:o="urn:schemas-microsoft-com:office:office" xmlns:r="http://schemas.openxmlformats.org/officeDocument/2006/relationships" xmlns:m="http://schemas.openxmlformats.org/officeDocument/2006/math" xmlns:v="urn:schemas-microsoft-com:vml" xmlns:wp14="http://schemas.microsoft.com/office/word/2010/wordprocessingDrawing" xmlns:wp="http://schemas.openxmlformats.org/drawingml/2006/wordprocessingDrawing" xmlns:w10="urn:schemas-microsoft-com:office:word" xmlns:w="http://schemas.openxmlformats.org/wordprocessingml/2006/main" xmlns:w14="http://schemas.microsoft.com/office/word/2010/wordml" xmlns:w15="http://schemas.microsoft.com/office/word/2012/wordml" xmlns:w16cid="http://schemas.microsoft.com/office/word/2016/wordml/cid" xmlns:w16se="http://schemas.microsoft.com/office/word/2015/wordml/symex" xmlns:wpg="http://schemas.microsoft.com/office/word/2010/wordprocessingGroup" xmlns:wpi="http://schemas.microsoft.com/office/word/2010/wordprocessingInk" xmlns:wne="http://schemas.microsoft.com/office/word/2006/wordml" xmlns:wps="http://schemas.microsoft.com/office/word/2010/wordprocessingShape" mc:Ignorable="w14 w15 w16se w16cid wp14">
   <w:body>
-    <w:p/>
+    <w:p>
+      <w:bookmarkStart w:id="0" w:name="_GoBack"/>
+      <w:bookmarkEnd w:id="0"/>
+    </w:p>
     <w:p>
       <w:pPr>
         <w:pStyle w:val="Title"/>
@@ -119,7 +122,10 @@
           </w:tcPr>
           <w:p>
             <w:r>
-              <w:t>magic</w:t>
+              <w:t>M</w:t>
+            </w:r>
+            <w:r>
+              <w:t>agic</w:t>
             </w:r>
           </w:p>
         </w:tc>
@@ -151,7 +157,10 @@
           </w:tcPr>
           <w:p>
             <w:r>
-              <w:t>flags</w:t>
+              <w:t>F</w:t>
+            </w:r>
+            <w:r>
+              <w:t>lags</w:t>
             </w:r>
           </w:p>
         </w:tc>
@@ -183,7 +192,10 @@
           </w:tcPr>
           <w:p>
             <w:r>
-              <w:t>checksum</w:t>
+              <w:t>C</w:t>
+            </w:r>
+            <w:r>
+              <w:t>hecksum</w:t>
             </w:r>
           </w:p>
         </w:tc>
@@ -407,7 +419,10 @@
           </w:tcPr>
           <w:p>
             <w:r>
-              <w:t>width</w:t>
+              <w:t>W</w:t>
+            </w:r>
+            <w:r>
+              <w:t>idth</w:t>
             </w:r>
           </w:p>
         </w:tc>
@@ -439,7 +454,10 @@
           </w:tcPr>
           <w:p>
             <w:r>
-              <w:t>height</w:t>
+              <w:t>H</w:t>
+            </w:r>
+            <w:r>
+              <w:t>eight</w:t>
             </w:r>
           </w:p>
         </w:tc>
@@ -471,7 +489,10 @@
           </w:tcPr>
           <w:p>
             <w:r>
-              <w:t>depth</w:t>
+              <w:t>D</w:t>
+            </w:r>
+            <w:r>
+              <w:t>epth</w:t>
             </w:r>
           </w:p>
         </w:tc>
@@ -694,9 +715,785 @@
       <w:r>
         <w:t>This structure has the following form:</w:t>
       </w:r>
-      <w:bookmarkStart w:id="0" w:name="_GoBack"/>
-      <w:bookmarkEnd w:id="0"/>
     </w:p>
+    <w:tbl>
+      <w:tblPr>
+        <w:tblStyle w:val="TableGrid"/>
+        <w:tblW w:w="0" w:type="auto"/>
+        <w:tblLook w:val="04A0" w:firstRow="1" w:lastRow="0" w:firstColumn="1" w:lastColumn="0" w:noHBand="0" w:noVBand="1"/>
+      </w:tblPr>
+      <w:tblGrid>
+        <w:gridCol w:w="2155"/>
+        <w:gridCol w:w="3060"/>
+        <w:gridCol w:w="4135"/>
+      </w:tblGrid>
+      <w:tr>
+        <w:tc>
+          <w:tcPr>
+            <w:tcW w:w="2155" w:type="dxa"/>
+          </w:tcPr>
+          <w:p>
+            <w:r>
+              <w:t>Offset</w:t>
+            </w:r>
+          </w:p>
+        </w:tc>
+        <w:tc>
+          <w:tcPr>
+            <w:tcW w:w="3060" w:type="dxa"/>
+          </w:tcPr>
+          <w:p>
+            <w:r>
+              <w:t>Field name</w:t>
+            </w:r>
+          </w:p>
+        </w:tc>
+        <w:tc>
+          <w:tcPr>
+            <w:tcW w:w="4135" w:type="dxa"/>
+          </w:tcPr>
+          <w:p>
+            <w:r>
+              <w:t>Bits in the Flags field needed to be set</w:t>
+            </w:r>
+          </w:p>
+        </w:tc>
+      </w:tr>
+      <w:tr>
+        <w:tc>
+          <w:tcPr>
+            <w:tcW w:w="2155" w:type="dxa"/>
+          </w:tcPr>
+          <w:p>
+            <w:r>
+              <w:t>0</w:t>
+            </w:r>
+          </w:p>
+        </w:tc>
+        <w:tc>
+          <w:tcPr>
+            <w:tcW w:w="3060" w:type="dxa"/>
+          </w:tcPr>
+          <w:p>
+            <w:r>
+              <w:t>Flags</w:t>
+            </w:r>
+          </w:p>
+        </w:tc>
+        <w:tc>
+          <w:tcPr>
+            <w:tcW w:w="4135" w:type="dxa"/>
+          </w:tcPr>
+          <w:p>
+            <w:r>
+              <w:t>Always required</w:t>
+            </w:r>
+          </w:p>
+        </w:tc>
+      </w:tr>
+      <w:tr>
+        <w:tc>
+          <w:tcPr>
+            <w:tcW w:w="2155" w:type="dxa"/>
+          </w:tcPr>
+          <w:p>
+            <w:r>
+              <w:t>4</w:t>
+            </w:r>
+          </w:p>
+        </w:tc>
+        <w:tc>
+          <w:tcPr>
+            <w:tcW w:w="3060" w:type="dxa"/>
+          </w:tcPr>
+          <w:p>
+            <w:proofErr w:type="spellStart"/>
+            <w:r>
+              <w:t>Mem_lower</w:t>
+            </w:r>
+            <w:proofErr w:type="spellEnd"/>
+          </w:p>
+        </w:tc>
+        <w:tc>
+          <w:tcPr>
+            <w:tcW w:w="4135" w:type="dxa"/>
+          </w:tcPr>
+          <w:p>
+            <w:r>
+              <w:t>Bit 0</w:t>
+            </w:r>
+          </w:p>
+        </w:tc>
+      </w:tr>
+      <w:tr>
+        <w:tc>
+          <w:tcPr>
+            <w:tcW w:w="2155" w:type="dxa"/>
+          </w:tcPr>
+          <w:p>
+            <w:r>
+              <w:t>8</w:t>
+            </w:r>
+          </w:p>
+        </w:tc>
+        <w:tc>
+          <w:tcPr>
+            <w:tcW w:w="3060" w:type="dxa"/>
+          </w:tcPr>
+          <w:p>
+            <w:proofErr w:type="spellStart"/>
+            <w:r>
+              <w:t>Mem_upper</w:t>
+            </w:r>
+            <w:proofErr w:type="spellEnd"/>
+          </w:p>
+        </w:tc>
+        <w:tc>
+          <w:tcPr>
+            <w:tcW w:w="4135" w:type="dxa"/>
+          </w:tcPr>
+          <w:p>
+            <w:r>
+              <w:t>Bit 0</w:t>
+            </w:r>
+          </w:p>
+        </w:tc>
+      </w:tr>
+      <w:tr>
+        <w:tc>
+          <w:tcPr>
+            <w:tcW w:w="2155" w:type="dxa"/>
+          </w:tcPr>
+          <w:p>
+            <w:r>
+              <w:t>12</w:t>
+            </w:r>
+          </w:p>
+        </w:tc>
+        <w:tc>
+          <w:tcPr>
+            <w:tcW w:w="3060" w:type="dxa"/>
+          </w:tcPr>
+          <w:p>
+            <w:proofErr w:type="spellStart"/>
+            <w:r>
+              <w:t>Boot_device</w:t>
+            </w:r>
+            <w:proofErr w:type="spellEnd"/>
+          </w:p>
+        </w:tc>
+        <w:tc>
+          <w:tcPr>
+            <w:tcW w:w="4135" w:type="dxa"/>
+          </w:tcPr>
+          <w:p>
+            <w:r>
+              <w:t>Bit 1</w:t>
+            </w:r>
+          </w:p>
+        </w:tc>
+      </w:tr>
+      <w:tr>
+        <w:tc>
+          <w:tcPr>
+            <w:tcW w:w="2155" w:type="dxa"/>
+          </w:tcPr>
+          <w:p>
+            <w:r>
+              <w:t>16</w:t>
+            </w:r>
+          </w:p>
+        </w:tc>
+        <w:tc>
+          <w:tcPr>
+            <w:tcW w:w="3060" w:type="dxa"/>
+          </w:tcPr>
+          <w:p>
+            <w:proofErr w:type="spellStart"/>
+            <w:r>
+              <w:t>Cmdline</w:t>
+            </w:r>
+            <w:proofErr w:type="spellEnd"/>
+          </w:p>
+        </w:tc>
+        <w:tc>
+          <w:tcPr>
+            <w:tcW w:w="4135" w:type="dxa"/>
+          </w:tcPr>
+          <w:p>
+            <w:r>
+              <w:t>Bit 2</w:t>
+            </w:r>
+          </w:p>
+        </w:tc>
+      </w:tr>
+      <w:tr>
+        <w:tc>
+          <w:tcPr>
+            <w:tcW w:w="2155" w:type="dxa"/>
+          </w:tcPr>
+          <w:p>
+            <w:r>
+              <w:t>20</w:t>
+            </w:r>
+          </w:p>
+        </w:tc>
+        <w:tc>
+          <w:tcPr>
+            <w:tcW w:w="3060" w:type="dxa"/>
+          </w:tcPr>
+          <w:p>
+            <w:proofErr w:type="spellStart"/>
+            <w:r>
+              <w:t>Mods_count</w:t>
+            </w:r>
+            <w:proofErr w:type="spellEnd"/>
+          </w:p>
+        </w:tc>
+        <w:tc>
+          <w:tcPr>
+            <w:tcW w:w="4135" w:type="dxa"/>
+          </w:tcPr>
+          <w:p>
+            <w:r>
+              <w:t>Bit 3</w:t>
+            </w:r>
+          </w:p>
+        </w:tc>
+      </w:tr>
+      <w:tr>
+        <w:tc>
+          <w:tcPr>
+            <w:tcW w:w="2155" w:type="dxa"/>
+          </w:tcPr>
+          <w:p>
+            <w:r>
+              <w:t>24</w:t>
+            </w:r>
+          </w:p>
+        </w:tc>
+        <w:tc>
+          <w:tcPr>
+            <w:tcW w:w="3060" w:type="dxa"/>
+          </w:tcPr>
+          <w:p>
+            <w:r>
+              <w:t xml:space="preserve">Mods </w:t>
+            </w:r>
+            <w:proofErr w:type="spellStart"/>
+            <w:r>
+              <w:t>addr</w:t>
+            </w:r>
+            <w:proofErr w:type="spellEnd"/>
+          </w:p>
+        </w:tc>
+        <w:tc>
+          <w:tcPr>
+            <w:tcW w:w="4135" w:type="dxa"/>
+          </w:tcPr>
+          <w:p>
+            <w:r>
+              <w:t>Bit 3</w:t>
+            </w:r>
+          </w:p>
+        </w:tc>
+      </w:tr>
+      <w:tr>
+        <w:tc>
+          <w:tcPr>
+            <w:tcW w:w="2155" w:type="dxa"/>
+          </w:tcPr>
+          <w:p>
+            <w:r>
+              <w:t>28-40</w:t>
+            </w:r>
+          </w:p>
+        </w:tc>
+        <w:tc>
+          <w:tcPr>
+            <w:tcW w:w="3060" w:type="dxa"/>
+          </w:tcPr>
+          <w:p>
+            <w:proofErr w:type="spellStart"/>
+            <w:r>
+              <w:t>Syms</w:t>
+            </w:r>
+            <w:proofErr w:type="spellEnd"/>
+          </w:p>
+        </w:tc>
+        <w:tc>
+          <w:tcPr>
+            <w:tcW w:w="4135" w:type="dxa"/>
+          </w:tcPr>
+          <w:p>
+            <w:r>
+              <w:t>Bit 4 or 5</w:t>
+            </w:r>
+          </w:p>
+        </w:tc>
+      </w:tr>
+      <w:tr>
+        <w:tc>
+          <w:tcPr>
+            <w:tcW w:w="2155" w:type="dxa"/>
+          </w:tcPr>
+          <w:p>
+            <w:r>
+              <w:t>44</w:t>
+            </w:r>
+          </w:p>
+        </w:tc>
+        <w:tc>
+          <w:tcPr>
+            <w:tcW w:w="3060" w:type="dxa"/>
+          </w:tcPr>
+          <w:p>
+            <w:proofErr w:type="spellStart"/>
+            <w:r>
+              <w:t>Mmap_length</w:t>
+            </w:r>
+            <w:proofErr w:type="spellEnd"/>
+          </w:p>
+        </w:tc>
+        <w:tc>
+          <w:tcPr>
+            <w:tcW w:w="4135" w:type="dxa"/>
+          </w:tcPr>
+          <w:p>
+            <w:r>
+              <w:t>Bit 6</w:t>
+            </w:r>
+          </w:p>
+        </w:tc>
+      </w:tr>
+      <w:tr>
+        <w:tc>
+          <w:tcPr>
+            <w:tcW w:w="2155" w:type="dxa"/>
+          </w:tcPr>
+          <w:p>
+            <w:r>
+              <w:t>48</w:t>
+            </w:r>
+          </w:p>
+        </w:tc>
+        <w:tc>
+          <w:tcPr>
+            <w:tcW w:w="3060" w:type="dxa"/>
+          </w:tcPr>
+          <w:p>
+            <w:proofErr w:type="spellStart"/>
+            <w:r>
+              <w:t>Mmap_addr</w:t>
+            </w:r>
+            <w:proofErr w:type="spellEnd"/>
+          </w:p>
+        </w:tc>
+        <w:tc>
+          <w:tcPr>
+            <w:tcW w:w="4135" w:type="dxa"/>
+          </w:tcPr>
+          <w:p>
+            <w:r>
+              <w:t>Bit 6</w:t>
+            </w:r>
+          </w:p>
+        </w:tc>
+      </w:tr>
+      <w:tr>
+        <w:tc>
+          <w:tcPr>
+            <w:tcW w:w="2155" w:type="dxa"/>
+          </w:tcPr>
+          <w:p>
+            <w:r>
+              <w:t>…</w:t>
+            </w:r>
+          </w:p>
+        </w:tc>
+        <w:tc>
+          <w:tcPr>
+            <w:tcW w:w="3060" w:type="dxa"/>
+          </w:tcPr>
+          <w:p>
+            <w:r>
+              <w:t>…</w:t>
+            </w:r>
+          </w:p>
+        </w:tc>
+        <w:tc>
+          <w:tcPr>
+            <w:tcW w:w="4135" w:type="dxa"/>
+          </w:tcPr>
+          <w:p>
+            <w:r>
+              <w:t>…</w:t>
+            </w:r>
+          </w:p>
+        </w:tc>
+      </w:tr>
+    </w:tbl>
+    <w:p/>
+    <w:p>
+      <w:r>
+        <w:t xml:space="preserve">The fields of which we are interested are the following: </w:t>
+      </w:r>
+      <w:proofErr w:type="spellStart"/>
+      <w:r>
+        <w:t>mmap_length</w:t>
+      </w:r>
+      <w:proofErr w:type="spellEnd"/>
+      <w:r>
+        <w:t xml:space="preserve"> and </w:t>
+      </w:r>
+      <w:proofErr w:type="spellStart"/>
+      <w:r>
+        <w:t>mmap_addr</w:t>
+      </w:r>
+      <w:proofErr w:type="spellEnd"/>
+      <w:r>
+        <w:t>. Thus, we need the 6</w:t>
+      </w:r>
+      <w:r>
+        <w:rPr>
+          <w:vertAlign w:val="superscript"/>
+        </w:rPr>
+        <w:t>th</w:t>
+      </w:r>
+      <w:r>
+        <w:t xml:space="preserve"> bit in the flags field of the header to be set, so that the Multi Boot Loader will complete these fields in the structure given to the booted binary. </w:t>
+      </w:r>
+      <w:proofErr w:type="spellStart"/>
+      <w:r>
+        <w:t>Mmap_length</w:t>
+      </w:r>
+      <w:proofErr w:type="spellEnd"/>
+      <w:r>
+        <w:t xml:space="preserve"> defines the number of bytes that the E820 memory map, and the </w:t>
+      </w:r>
+      <w:proofErr w:type="spellStart"/>
+      <w:r>
+        <w:t>Mmap_addr</w:t>
+      </w:r>
+      <w:proofErr w:type="spellEnd"/>
+      <w:r>
+        <w:t xml:space="preserve"> field defines the address where the memory map can be accessed by the program. The zone pointed by </w:t>
+      </w:r>
+      <w:proofErr w:type="spellStart"/>
+      <w:r>
+        <w:t>mmap_addr</w:t>
+      </w:r>
+      <w:proofErr w:type="spellEnd"/>
+      <w:r>
+        <w:t xml:space="preserve"> defines an array of entries, each describing a zone of memory, with the following structure:</w:t>
+      </w:r>
+    </w:p>
+    <w:tbl>
+      <w:tblPr>
+        <w:tblStyle w:val="TableGrid"/>
+        <w:tblW w:w="0" w:type="auto"/>
+        <w:tblLook w:val="04A0" w:firstRow="1" w:lastRow="0" w:firstColumn="1" w:lastColumn="0" w:noHBand="0" w:noVBand="1"/>
+      </w:tblPr>
+      <w:tblGrid>
+        <w:gridCol w:w="1435"/>
+        <w:gridCol w:w="1890"/>
+        <w:gridCol w:w="6025"/>
+      </w:tblGrid>
+      <w:tr>
+        <w:tc>
+          <w:tcPr>
+            <w:tcW w:w="1435" w:type="dxa"/>
+          </w:tcPr>
+          <w:p>
+            <w:r>
+              <w:t>Offset</w:t>
+            </w:r>
+          </w:p>
+        </w:tc>
+        <w:tc>
+          <w:tcPr>
+            <w:tcW w:w="1890" w:type="dxa"/>
+          </w:tcPr>
+          <w:p>
+            <w:r>
+              <w:t>Field name</w:t>
+            </w:r>
+          </w:p>
+        </w:tc>
+        <w:tc>
+          <w:tcPr>
+            <w:tcW w:w="6025" w:type="dxa"/>
+          </w:tcPr>
+          <w:p>
+            <w:r>
+              <w:t>Description</w:t>
+            </w:r>
+          </w:p>
+        </w:tc>
+      </w:tr>
+      <w:tr>
+        <w:tc>
+          <w:tcPr>
+            <w:tcW w:w="1435" w:type="dxa"/>
+          </w:tcPr>
+          <w:p>
+            <w:r>
+              <w:t>0</w:t>
+            </w:r>
+          </w:p>
+        </w:tc>
+        <w:tc>
+          <w:tcPr>
+            <w:tcW w:w="1890" w:type="dxa"/>
+          </w:tcPr>
+          <w:p>
+            <w:proofErr w:type="spellStart"/>
+            <w:r>
+              <w:t>Base_address</w:t>
+            </w:r>
+            <w:proofErr w:type="spellEnd"/>
+          </w:p>
+        </w:tc>
+        <w:tc>
+          <w:tcPr>
+            <w:tcW w:w="6025" w:type="dxa"/>
+          </w:tcPr>
+          <w:p>
+            <w:r>
+              <w:t>Defines the base address of the zone of memory</w:t>
+            </w:r>
+          </w:p>
+        </w:tc>
+      </w:tr>
+      <w:tr>
+        <w:tc>
+          <w:tcPr>
+            <w:tcW w:w="1435" w:type="dxa"/>
+          </w:tcPr>
+          <w:p>
+            <w:r>
+              <w:t>8</w:t>
+            </w:r>
+          </w:p>
+        </w:tc>
+        <w:tc>
+          <w:tcPr>
+            <w:tcW w:w="1890" w:type="dxa"/>
+          </w:tcPr>
+          <w:p>
+            <w:r>
+              <w:t>Length</w:t>
+            </w:r>
+          </w:p>
+        </w:tc>
+        <w:tc>
+          <w:tcPr>
+            <w:tcW w:w="6025" w:type="dxa"/>
+          </w:tcPr>
+          <w:p>
+            <w:r>
+              <w:t>Defines the number of bytes the zone of memory has</w:t>
+            </w:r>
+          </w:p>
+        </w:tc>
+      </w:tr>
+      <w:tr>
+        <w:tc>
+          <w:tcPr>
+            <w:tcW w:w="1435" w:type="dxa"/>
+          </w:tcPr>
+          <w:p>
+            <w:r>
+              <w:t>16</w:t>
+            </w:r>
+          </w:p>
+        </w:tc>
+        <w:tc>
+          <w:tcPr>
+            <w:tcW w:w="1890" w:type="dxa"/>
+          </w:tcPr>
+          <w:p>
+            <w:r>
+              <w:t>Type</w:t>
+            </w:r>
+          </w:p>
+        </w:tc>
+        <w:tc>
+          <w:tcPr>
+            <w:tcW w:w="6025" w:type="dxa"/>
+          </w:tcPr>
+          <w:p>
+            <w:r>
+              <w:t>The type of memory represented by the current entry</w:t>
+            </w:r>
+          </w:p>
+        </w:tc>
+      </w:tr>
+      <w:tr>
+        <w:tc>
+          <w:tcPr>
+            <w:tcW w:w="1435" w:type="dxa"/>
+          </w:tcPr>
+          <w:p>
+            <w:r>
+              <w:t>20</w:t>
+            </w:r>
+          </w:p>
+        </w:tc>
+        <w:tc>
+          <w:tcPr>
+            <w:tcW w:w="1890" w:type="dxa"/>
+          </w:tcPr>
+          <w:p>
+            <w:r>
+              <w:t>Extended</w:t>
+            </w:r>
+          </w:p>
+        </w:tc>
+        <w:tc>
+          <w:tcPr>
+            <w:tcW w:w="6025" w:type="dxa"/>
+          </w:tcPr>
+          <w:p>
+            <w:r>
+              <w:t>The ACPI 3.0 extended attributes bitfield</w:t>
+            </w:r>
+          </w:p>
+        </w:tc>
+      </w:tr>
+    </w:tbl>
+    <w:p/>
+    <w:p>
+      <w:r>
+        <w:t xml:space="preserve">The number of bytes of each entry is variable, but software will always try to store the physical memory descriptor in 24-byte chunks. </w:t>
+      </w:r>
+      <w:r>
+        <w:t xml:space="preserve">The type of the base address and length are QWORDs, so that software may detect memory over 4 Gigabyte boundaries. Type and Extended fields have the type DWORD, but the Extended field may not be returned by the BIOS. Multi Boot Loader will always try to complete this </w:t>
+      </w:r>
+      <w:r>
+        <w:lastRenderedPageBreak/>
+        <w:t xml:space="preserve">field if it is not returned, so, the size of the </w:t>
+      </w:r>
+      <w:proofErr w:type="spellStart"/>
+      <w:r>
+        <w:t>mmap_length</w:t>
+      </w:r>
+      <w:proofErr w:type="spellEnd"/>
+      <w:r>
+        <w:t xml:space="preserve"> field presented in the structure returned will always be a multiple of 24.</w:t>
+      </w:r>
+    </w:p>
+    <w:p>
+      <w:r>
+        <w:t>The type of physical memory can contain 5 possible types, as following:</w:t>
+      </w:r>
+    </w:p>
+    <w:p>
+      <w:pPr>
+        <w:pStyle w:val="ListParagraph"/>
+        <w:numPr>
+          <w:ilvl w:val="0"/>
+          <w:numId w:val="1"/>
+        </w:numPr>
+      </w:pPr>
+      <w:r>
+        <w:t>Type 1: defines the usable RAM, this is the physical memory that can be used by software, and is the most general type of physical memory</w:t>
+      </w:r>
+    </w:p>
+    <w:p>
+      <w:pPr>
+        <w:pStyle w:val="ListParagraph"/>
+        <w:numPr>
+          <w:ilvl w:val="0"/>
+          <w:numId w:val="1"/>
+        </w:numPr>
+      </w:pPr>
+      <w:r>
+        <w:t>Type 2: the reserved or unusable memory – this memory is reserved by some PCI devices and cannot be used by software. Software may read or write into these memory areas to communicate with devices, for example, writing to the video memory will print characters on the screen, even if this memory is considered unusable by taking the E820 Memory Map entry for that memory region.</w:t>
+      </w:r>
+    </w:p>
+    <w:p>
+      <w:pPr>
+        <w:pStyle w:val="ListParagraph"/>
+        <w:numPr>
+          <w:ilvl w:val="0"/>
+          <w:numId w:val="1"/>
+        </w:numPr>
+      </w:pPr>
+      <w:r>
+        <w:t>Type 3: ACPI reclaimable memory – this is the memory that the ACPI uses at boot time and can be used after the boot phase is done and BIOS is giving the control to the boot-loader.</w:t>
+      </w:r>
+    </w:p>
+    <w:p>
+      <w:pPr>
+        <w:pStyle w:val="ListParagraph"/>
+        <w:numPr>
+          <w:ilvl w:val="0"/>
+          <w:numId w:val="1"/>
+        </w:numPr>
+      </w:pPr>
+      <w:r>
+        <w:t>Type 4: ACPI NVS memory – this type of memory defines the areas that ACPI uses for Inter-Processor IPIs and other processor-dependent structures, such as the LAPIC and the ACPI tables.</w:t>
+      </w:r>
+    </w:p>
+    <w:p>
+      <w:pPr>
+        <w:pStyle w:val="ListParagraph"/>
+        <w:numPr>
+          <w:ilvl w:val="0"/>
+          <w:numId w:val="1"/>
+        </w:numPr>
+      </w:pPr>
+      <w:r>
+        <w:t>Type 5: Bad memory – usually this memory areas are defined by errors in the RAM chip, and usually these types of memory will make the operating system indicate to the user that a physical memory problem is possible, and attention is required.</w:t>
+      </w:r>
+    </w:p>
+    <w:p>
+      <w:r>
+        <w:t xml:space="preserve">The extended field is used for ACPI 3.0 systems and contains bits that, if are set, will give information about this entry to the caller. Only the first two bits are documented are used, the rest of 30 bits are undefined until now. The first bit (bit 0) of the extended field indicates if the current entry is valid. If the first bit is not set, the current entry should be ignored by the caller, as the current entry is not really part of the E820 memory map. This creates a compatibility problem for </w:t>
+      </w:r>
+      <w:r>
+        <w:t>most of</w:t>
+      </w:r>
+      <w:r>
+        <w:t xml:space="preserve"> the operating systems, given that, even if this bit is documented, </w:t>
+      </w:r>
+      <w:r>
+        <w:t>some older versions of operating systems are not supporting this feature, and will not check the bit, thus possible random physical memory accesses in not valid memory areas can occur. The second bit of the extended field indicates if the current entry is volatile or not. If the bit is set, the memory is non-volatile, thus software should verify the volatility of the memory reported by the E820 memory map and decide if the non-volatile memory is suited for being used as conventional RAM.</w:t>
+      </w:r>
+    </w:p>
+    <w:p>
+      <w:r>
+        <w:t>The E820 memory map can be also queried directly from the software. As the BIOS code and interrupts run in 16 bits, and software loaded by the Multi Boot Loader is running directly into 32-bits protected mode, the software must first make a transition of the CPU mode into 16 bits. After that, a combination of register values must be set, and an interrupt calling loop must be done to interrogate each entry of the memory map. In the next subchapter</w:t>
+      </w:r>
+      <w:r>
+        <w:t>s</w:t>
+      </w:r>
+      <w:r>
+        <w:t xml:space="preserve">, we will discuss how to make a transition from 32 bits to 16 bits, such that the BIOS interrupts can be </w:t>
+      </w:r>
+      <w:r>
+        <w:t>called,</w:t>
+      </w:r>
+      <w:r>
+        <w:t xml:space="preserve"> and we will discuss in detail how the memory map should be interrogated by the software.</w:t>
+      </w:r>
+    </w:p>
+    <w:p/>
+    <w:p/>
+    <w:p/>
+    <w:p/>
+    <w:p>
+      <w:pPr>
+        <w:pStyle w:val="Heading2"/>
+      </w:pPr>
+      <w:r>
+        <w:lastRenderedPageBreak/>
+        <w:t>3.1.3. CPU Transitions</w:t>
+      </w:r>
+    </w:p>
+    <w:p/>
+    <w:p/>
     <w:sectPr>
       <w:pgSz w:w="12240" w:h="15840"/>
       <w:pgMar w:top="1440" w:right="1440" w:bottom="1440" w:left="1440" w:header="720" w:footer="720" w:gutter="0"/>
@@ -707,8 +1504,129 @@
 </w:document>
 </file>
 
+<file path=word/numbering.xml><?xml version="1.0" encoding="utf-8"?>
+<w:numbering xmlns:wpc="http://schemas.microsoft.com/office/word/2010/wordprocessingCanvas" xmlns:cx="http://schemas.microsoft.com/office/drawing/2014/chartex" xmlns:cx1="http://schemas.microsoft.com/office/drawing/2015/9/8/chartex" xmlns:cx2="http://schemas.microsoft.com/office/drawing/2015/10/21/chartex" xmlns:cx3="http://schemas.microsoft.com/office/drawing/2016/5/9/chartex" xmlns:cx4="http://schemas.microsoft.com/office/drawing/2016/5/10/chartex" xmlns:cx5="http://schemas.microsoft.com/office/drawing/2016/5/11/chartex" xmlns:cx6="http://schemas.microsoft.com/office/drawing/2016/5/12/chartex" xmlns:cx7="http://schemas.microsoft.com/office/drawing/2016/5/13/chartex" xmlns:cx8="http://schemas.microsoft.com/office/drawing/2016/5/14/chartex" xmlns:mc="http://schemas.openxmlformats.org/markup-compatibility/2006" xmlns:aink="http://schemas.microsoft.com/office/drawing/2016/ink" xmlns:am3d="http://schemas.microsoft.com/office/drawing/2017/model3d" xmlns:o="urn:schemas-microsoft-com:office:office" xmlns:r="http://schemas.openxmlformats.org/officeDocument/2006/relationships" xmlns:m="http://schemas.openxmlformats.org/officeDocument/2006/math" xmlns:v="urn:schemas-microsoft-com:vml" xmlns:wp14="http://schemas.microsoft.com/office/word/2010/wordprocessingDrawing" xmlns:wp="http://schemas.openxmlformats.org/drawingml/2006/wordprocessingDrawing" xmlns:w10="urn:schemas-microsoft-com:office:word" xmlns:w="http://schemas.openxmlformats.org/wordprocessingml/2006/main" xmlns:w14="http://schemas.microsoft.com/office/word/2010/wordml" xmlns:w15="http://schemas.microsoft.com/office/word/2012/wordml" xmlns:w16cid="http://schemas.microsoft.com/office/word/2016/wordml/cid" xmlns:w16se="http://schemas.microsoft.com/office/word/2015/wordml/symex" xmlns:wpg="http://schemas.microsoft.com/office/word/2010/wordprocessingGroup" xmlns:wpi="http://schemas.microsoft.com/office/word/2010/wordprocessingInk" xmlns:wne="http://schemas.microsoft.com/office/word/2006/wordml" xmlns:wps="http://schemas.microsoft.com/office/word/2010/wordprocessingShape" mc:Ignorable="w14 w15 w16se w16cid wp14">
+  <w:abstractNum w:abstractNumId="0" w15:restartNumberingAfterBreak="0">
+    <w:nsid w:val="03CF3CF2"/>
+    <w:multiLevelType w:val="hybridMultilevel"/>
+    <w:tmpl w:val="98C8CEEA"/>
+    <w:lvl w:ilvl="0" w:tplc="04090001">
+      <w:start w:val="1"/>
+      <w:numFmt w:val="bullet"/>
+      <w:lvlText w:val=""/>
+      <w:lvlJc w:val="left"/>
+      <w:pPr>
+        <w:ind w:left="720" w:hanging="360"/>
+      </w:pPr>
+      <w:rPr>
+        <w:rFonts w:ascii="Symbol" w:hAnsi="Symbol" w:hint="default"/>
+      </w:rPr>
+    </w:lvl>
+    <w:lvl w:ilvl="1" w:tplc="04090003" w:tentative="1">
+      <w:start w:val="1"/>
+      <w:numFmt w:val="bullet"/>
+      <w:lvlText w:val="o"/>
+      <w:lvlJc w:val="left"/>
+      <w:pPr>
+        <w:ind w:left="1440" w:hanging="360"/>
+      </w:pPr>
+      <w:rPr>
+        <w:rFonts w:ascii="Courier New" w:hAnsi="Courier New" w:cs="Courier New" w:hint="default"/>
+      </w:rPr>
+    </w:lvl>
+    <w:lvl w:ilvl="2" w:tplc="04090005" w:tentative="1">
+      <w:start w:val="1"/>
+      <w:numFmt w:val="bullet"/>
+      <w:lvlText w:val=""/>
+      <w:lvlJc w:val="left"/>
+      <w:pPr>
+        <w:ind w:left="2160" w:hanging="360"/>
+      </w:pPr>
+      <w:rPr>
+        <w:rFonts w:ascii="Wingdings" w:hAnsi="Wingdings" w:hint="default"/>
+      </w:rPr>
+    </w:lvl>
+    <w:lvl w:ilvl="3" w:tplc="04090001" w:tentative="1">
+      <w:start w:val="1"/>
+      <w:numFmt w:val="bullet"/>
+      <w:lvlText w:val=""/>
+      <w:lvlJc w:val="left"/>
+      <w:pPr>
+        <w:ind w:left="2880" w:hanging="360"/>
+      </w:pPr>
+      <w:rPr>
+        <w:rFonts w:ascii="Symbol" w:hAnsi="Symbol" w:hint="default"/>
+      </w:rPr>
+    </w:lvl>
+    <w:lvl w:ilvl="4" w:tplc="04090003" w:tentative="1">
+      <w:start w:val="1"/>
+      <w:numFmt w:val="bullet"/>
+      <w:lvlText w:val="o"/>
+      <w:lvlJc w:val="left"/>
+      <w:pPr>
+        <w:ind w:left="3600" w:hanging="360"/>
+      </w:pPr>
+      <w:rPr>
+        <w:rFonts w:ascii="Courier New" w:hAnsi="Courier New" w:cs="Courier New" w:hint="default"/>
+      </w:rPr>
+    </w:lvl>
+    <w:lvl w:ilvl="5" w:tplc="04090005" w:tentative="1">
+      <w:start w:val="1"/>
+      <w:numFmt w:val="bullet"/>
+      <w:lvlText w:val=""/>
+      <w:lvlJc w:val="left"/>
+      <w:pPr>
+        <w:ind w:left="4320" w:hanging="360"/>
+      </w:pPr>
+      <w:rPr>
+        <w:rFonts w:ascii="Wingdings" w:hAnsi="Wingdings" w:hint="default"/>
+      </w:rPr>
+    </w:lvl>
+    <w:lvl w:ilvl="6" w:tplc="04090001" w:tentative="1">
+      <w:start w:val="1"/>
+      <w:numFmt w:val="bullet"/>
+      <w:lvlText w:val=""/>
+      <w:lvlJc w:val="left"/>
+      <w:pPr>
+        <w:ind w:left="5040" w:hanging="360"/>
+      </w:pPr>
+      <w:rPr>
+        <w:rFonts w:ascii="Symbol" w:hAnsi="Symbol" w:hint="default"/>
+      </w:rPr>
+    </w:lvl>
+    <w:lvl w:ilvl="7" w:tplc="04090003" w:tentative="1">
+      <w:start w:val="1"/>
+      <w:numFmt w:val="bullet"/>
+      <w:lvlText w:val="o"/>
+      <w:lvlJc w:val="left"/>
+      <w:pPr>
+        <w:ind w:left="5760" w:hanging="360"/>
+      </w:pPr>
+      <w:rPr>
+        <w:rFonts w:ascii="Courier New" w:hAnsi="Courier New" w:cs="Courier New" w:hint="default"/>
+      </w:rPr>
+    </w:lvl>
+    <w:lvl w:ilvl="8" w:tplc="04090005" w:tentative="1">
+      <w:start w:val="1"/>
+      <w:numFmt w:val="bullet"/>
+      <w:lvlText w:val=""/>
+      <w:lvlJc w:val="left"/>
+      <w:pPr>
+        <w:ind w:left="6480" w:hanging="360"/>
+      </w:pPr>
+      <w:rPr>
+        <w:rFonts w:ascii="Wingdings" w:hAnsi="Wingdings" w:hint="default"/>
+      </w:rPr>
+    </w:lvl>
+  </w:abstractNum>
+  <w:num w:numId="1">
+    <w:abstractNumId w:val="0"/>
+  </w:num>
+</w:numbering>
+</file>
+
 <file path=word/styles.xml><?xml version="1.0" encoding="utf-8"?>
-<w:styles xmlns:mc="http://schemas.openxmlformats.org/markup-compatibility/2006" xmlns:r="http://schemas.openxmlformats.org/officeDocument/2006/relationships" xmlns:w="http://schemas.openxmlformats.org/wordprocessingml/2006/main" xmlns:w14="http://schemas.microsoft.com/office/word/2010/wordml" xmlns:w15="http://schemas.microsoft.com/office/word/2012/wordml" mc:Ignorable="w14 w15">
+<w:styles xmlns:mc="http://schemas.openxmlformats.org/markup-compatibility/2006" xmlns:r="http://schemas.openxmlformats.org/officeDocument/2006/relationships" xmlns:w="http://schemas.openxmlformats.org/wordprocessingml/2006/main" xmlns:w14="http://schemas.microsoft.com/office/word/2010/wordml" xmlns:w15="http://schemas.microsoft.com/office/word/2012/wordml" xmlns:w16cid="http://schemas.microsoft.com/office/word/2016/wordml/cid" xmlns:w16se="http://schemas.microsoft.com/office/word/2015/wordml/symex" mc:Ignorable="w14 w15 w16se w16cid">
   <w:docDefaults>
     <w:rPrDefault>
       <w:rPr>
@@ -724,7 +1642,7 @@
       </w:pPr>
     </w:pPrDefault>
   </w:docDefaults>
-  <w:latentStyles w:defLockedState="0" w:defUIPriority="99" w:defSemiHidden="0" w:defUnhideWhenUsed="0" w:defQFormat="0" w:count="371">
+  <w:latentStyles w:defLockedState="0" w:defUIPriority="99" w:defSemiHidden="0" w:defUnhideWhenUsed="0" w:defQFormat="0" w:count="375">
     <w:lsdException w:name="Normal" w:uiPriority="0" w:qFormat="1"/>
     <w:lsdException w:name="heading 1" w:uiPriority="9" w:qFormat="1"/>
     <w:lsdException w:name="heading 2" w:semiHidden="1" w:uiPriority="9" w:unhideWhenUsed="1" w:qFormat="1"/>
@@ -830,7 +1748,6 @@
     <w:lsdException w:name="HTML Sample" w:semiHidden="1" w:unhideWhenUsed="1"/>
     <w:lsdException w:name="HTML Typewriter" w:semiHidden="1" w:unhideWhenUsed="1"/>
     <w:lsdException w:name="HTML Variable" w:semiHidden="1" w:unhideWhenUsed="1"/>
-    <w:lsdException w:name="Normal Table" w:semiHidden="1" w:unhideWhenUsed="1"/>
     <w:lsdException w:name="annotation subject" w:semiHidden="1" w:unhideWhenUsed="1"/>
     <w:lsdException w:name="No List" w:semiHidden="1" w:unhideWhenUsed="1"/>
     <w:lsdException w:name="Outline List 1" w:semiHidden="1" w:unhideWhenUsed="1"/>
@@ -874,10 +1791,8 @@
     <w:lsdException w:name="Table Elegant" w:semiHidden="1" w:unhideWhenUsed="1"/>
     <w:lsdException w:name="Table Professional" w:semiHidden="1" w:unhideWhenUsed="1"/>
     <w:lsdException w:name="Table Subtle 1" w:semiHidden="1" w:unhideWhenUsed="1"/>
-    <w:lsdException w:name="Table Subtle 2" w:semiHidden="1" w:unhideWhenUsed="1"/>
     <w:lsdException w:name="Table Web 1" w:semiHidden="1" w:unhideWhenUsed="1"/>
     <w:lsdException w:name="Table Web 2" w:semiHidden="1" w:unhideWhenUsed="1"/>
-    <w:lsdException w:name="Table Web 3" w:semiHidden="1" w:unhideWhenUsed="1"/>
     <w:lsdException w:name="Balloon Text" w:semiHidden="1" w:unhideWhenUsed="1"/>
     <w:lsdException w:name="Table Grid" w:uiPriority="39"/>
     <w:lsdException w:name="Table Theme" w:semiHidden="1" w:unhideWhenUsed="1"/>
@@ -1096,6 +2011,10 @@
     <w:lsdException w:name="List Table 5 Dark Accent 6" w:uiPriority="50"/>
     <w:lsdException w:name="List Table 6 Colorful Accent 6" w:uiPriority="51"/>
     <w:lsdException w:name="List Table 7 Colorful Accent 6" w:uiPriority="52"/>
+    <w:lsdException w:name="Mention" w:semiHidden="1" w:unhideWhenUsed="1"/>
+    <w:lsdException w:name="Smart Hyperlink" w:semiHidden="1" w:unhideWhenUsed="1"/>
+    <w:lsdException w:name="Hashtag" w:semiHidden="1" w:unhideWhenUsed="1"/>
+    <w:lsdException w:name="Unresolved Mention" w:semiHidden="1" w:unhideWhenUsed="1"/>
   </w:latentStyles>
   <w:style w:type="paragraph" w:default="1" w:styleId="Normal">
     <w:name w:val="Normal"/>
@@ -1310,6 +2229,7 @@
   <w:style w:type="character" w:default="1" w:styleId="DefaultParagraphFont">
     <w:name w:val="Default Paragraph Font"/>
     <w:uiPriority w:val="1"/>
+    <w:semiHidden/>
     <w:unhideWhenUsed/>
   </w:style>
   <w:style w:type="table" w:default="1" w:styleId="TableNormal">
@@ -1729,6 +2649,17 @@
         <w:insideV w:val="single" w:sz="4" w:space="0" w:color="auto"/>
       </w:tblBorders>
     </w:tblPr>
+  </w:style>
+  <w:style w:type="paragraph" w:styleId="ListParagraph">
+    <w:name w:val="List Paragraph"/>
+    <w:basedOn w:val="Normal"/>
+    <w:uiPriority w:val="34"/>
+    <w:qFormat/>
+    <w:rsid w:val="00843FBB"/>
+    <w:pPr>
+      <w:ind w:left="720"/>
+      <w:contextualSpacing/>
+    </w:pPr>
   </w:style>
 </w:styles>
 </file>
@@ -1999,7 +2930,7 @@
 </file>
 
 <file path=customXml/itemProps1.xml><?xml version="1.0" encoding="utf-8"?>
-<ds:datastoreItem xmlns:ds="http://schemas.openxmlformats.org/officeDocument/2006/customXml" ds:itemID="{922416AB-3614-4BFC-8F41-9707732BC967}">
+<ds:datastoreItem xmlns:ds="http://schemas.openxmlformats.org/officeDocument/2006/customXml" ds:itemID="{CD4B02F5-CA4D-4684-BC5F-DC8BD9BD7DA2}">
   <ds:schemaRefs>
     <ds:schemaRef ds:uri="http://schemas.openxmlformats.org/officeDocument/2006/bibliography"/>
   </ds:schemaRefs>

</xml_diff>